<commit_message>
Update 9/20/2023 9:07AM EST
Updates as of 9:07AM EST on 9/20/2023.
</commit_message>
<xml_diff>
--- a/&MIND CONTROL PREVENTION SECURITY SYSTEMS/20230920 - Global United Defense, Inc. - Mind Control Technology Prevention Security Systems - v1.0.1.7.docx
+++ b/&MIND CONTROL PREVENTION SECURITY SYSTEMS/20230920 - Global United Defense, Inc. - Mind Control Technology Prevention Security Systems - v1.0.1.7.docx
@@ -190,7 +190,7 @@
           <w:sz w:val="28"/>
           <w:szCs w:val="28"/>
         </w:rPr>
-        <w:t>9/20/2023 7:42:39 AM</w:t>
+        <w:t>9/20/2023 7:53:42 AM</w:t>
       </w:r>
     </w:p>
     <w:p>
@@ -1119,23 +1119,7 @@
           <w:bCs/>
           <w:color w:val="FF0000"/>
         </w:rPr>
-        <w:t xml:space="preserve">COVERT TELEPATHIC </w:t>
-      </w:r>
-      <w:r>
-        <w:rPr>
-          <w:b/>
-          <w:bCs/>
-          <w:color w:val="FF0000"/>
-        </w:rPr>
-        <w:t xml:space="preserve">PUBLIC </w:t>
-      </w:r>
-      <w:r>
-        <w:rPr>
-          <w:b/>
-          <w:bCs/>
-          <w:color w:val="FF0000"/>
-        </w:rPr>
-        <w:t>AUDIO</w:t>
+        <w:t>COVERT TELEPATHIC PUBLIC AUDIO</w:t>
       </w:r>
       <w:r>
         <w:rPr>
@@ -1183,23 +1167,7 @@
           <w:bCs/>
           <w:color w:val="FF0000"/>
         </w:rPr>
-        <w:t xml:space="preserve">COVERT TELEPATHIC </w:t>
-      </w:r>
-      <w:r>
-        <w:rPr>
-          <w:b/>
-          <w:bCs/>
-          <w:color w:val="FF0000"/>
-        </w:rPr>
-        <w:t xml:space="preserve">PUBLIC </w:t>
-      </w:r>
-      <w:r>
-        <w:rPr>
-          <w:b/>
-          <w:bCs/>
-          <w:color w:val="FF0000"/>
-        </w:rPr>
-        <w:t>AUDIO STREAM</w:t>
+        <w:t>COVERT TELEPATHIC PUBLIC AUDIO STREAM</w:t>
       </w:r>
       <w:r>
         <w:rPr>
@@ -2432,15 +2400,23 @@
           <w:bCs/>
           <w:color w:val="FF0000"/>
         </w:rPr>
-        <w:t>PUBLIC</w:t>
-      </w:r>
-      <w:r>
-        <w:rPr>
-          <w:b/>
-          <w:bCs/>
-          <w:color w:val="FF0000"/>
-        </w:rPr>
-        <w:t xml:space="preserve"> TELEPATHIC AUDIO</w:t>
+        <w:t xml:space="preserve">PUBLIC </w:t>
+      </w:r>
+      <w:r>
+        <w:rPr>
+          <w:b/>
+          <w:bCs/>
+          <w:color w:val="FF0000"/>
+        </w:rPr>
+        <w:t xml:space="preserve">AUDIO </w:t>
+      </w:r>
+      <w:r>
+        <w:rPr>
+          <w:b/>
+          <w:bCs/>
+          <w:color w:val="FF0000"/>
+        </w:rPr>
+        <w:t>ANNOUNCEMENT</w:t>
       </w:r>
       <w:r>
         <w:rPr>
@@ -2488,15 +2464,15 @@
           <w:bCs/>
           <w:color w:val="FF0000"/>
         </w:rPr>
-        <w:t>PUBLIC</w:t>
-      </w:r>
-      <w:r>
-        <w:rPr>
-          <w:b/>
-          <w:bCs/>
-          <w:color w:val="FF0000"/>
-        </w:rPr>
-        <w:t xml:space="preserve"> TELEPATHIC AUDIO STREAM</w:t>
+        <w:t>PUBLIC AUDI</w:t>
+      </w:r>
+      <w:r>
+        <w:rPr>
+          <w:b/>
+          <w:bCs/>
+          <w:color w:val="FF0000"/>
+        </w:rPr>
+        <w:t>O TRANSMISSION</w:t>
       </w:r>
       <w:r>
         <w:rPr>
@@ -2544,15 +2520,7 @@
           <w:bCs/>
           <w:color w:val="FF0000"/>
         </w:rPr>
-        <w:t>PUBLIC</w:t>
-      </w:r>
-      <w:r>
-        <w:rPr>
-          <w:b/>
-          <w:bCs/>
-          <w:color w:val="FF0000"/>
-        </w:rPr>
-        <w:t xml:space="preserve"> TELEPATHIC MULTI-WAY AUDIO</w:t>
+        <w:t>PUBLIC TELEPATHIC AUDIO</w:t>
       </w:r>
       <w:r>
         <w:rPr>
@@ -2601,15 +2569,7 @@
           <w:bCs/>
           <w:color w:val="FF0000"/>
         </w:rPr>
-        <w:t>PUBLIC</w:t>
-      </w:r>
-      <w:r>
-        <w:rPr>
-          <w:b/>
-          <w:bCs/>
-          <w:color w:val="FF0000"/>
-        </w:rPr>
-        <w:t xml:space="preserve"> TELEPATHIC MULTI-WAY AUDIO STREAM</w:t>
+        <w:t>PUBLIC TELEPATHIC AUDIO STREAM</w:t>
       </w:r>
       <w:r>
         <w:rPr>
@@ -2657,15 +2617,7 @@
           <w:bCs/>
           <w:color w:val="FF0000"/>
         </w:rPr>
-        <w:t>PUBLIC</w:t>
-      </w:r>
-      <w:r>
-        <w:rPr>
-          <w:b/>
-          <w:bCs/>
-          <w:color w:val="FF0000"/>
-        </w:rPr>
-        <w:t xml:space="preserve"> TELEPATHIC PUBLIC AUDIO</w:t>
+        <w:t>PUBLIC TELEPATHIC MULTI-WAY AUDIO</w:t>
       </w:r>
       <w:r>
         <w:rPr>
@@ -2713,15 +2665,7 @@
           <w:bCs/>
           <w:color w:val="FF0000"/>
         </w:rPr>
-        <w:t>PUBLIC</w:t>
-      </w:r>
-      <w:r>
-        <w:rPr>
-          <w:b/>
-          <w:bCs/>
-          <w:color w:val="FF0000"/>
-        </w:rPr>
-        <w:t xml:space="preserve"> TELEPATHIC PUBLIC AUDIO STREAM</w:t>
+        <w:t>PUBLIC TELEPATHIC MULTI-WAY AUDIO STREAM</w:t>
       </w:r>
       <w:r>
         <w:rPr>
@@ -2769,15 +2713,7 @@
           <w:bCs/>
           <w:color w:val="FF0000"/>
         </w:rPr>
-        <w:t>PUBLIC</w:t>
-      </w:r>
-      <w:r>
-        <w:rPr>
-          <w:b/>
-          <w:bCs/>
-          <w:color w:val="FF0000"/>
-        </w:rPr>
-        <w:t xml:space="preserve"> TELEPATHIC THREE-WAY AUDIO</w:t>
+        <w:t>PUBLIC TELEPATHIC PUBLIC AUDIO</w:t>
       </w:r>
       <w:r>
         <w:rPr>
@@ -2825,15 +2761,7 @@
           <w:bCs/>
           <w:color w:val="FF0000"/>
         </w:rPr>
-        <w:t>PUBLIC</w:t>
-      </w:r>
-      <w:r>
-        <w:rPr>
-          <w:b/>
-          <w:bCs/>
-          <w:color w:val="FF0000"/>
-        </w:rPr>
-        <w:t xml:space="preserve"> TELEPATHIC THREE-WAY AUDIO STREAM</w:t>
+        <w:t>PUBLIC TELEPATHIC PUBLIC AUDIO STREAM</w:t>
       </w:r>
       <w:r>
         <w:rPr>
@@ -2881,15 +2809,7 @@
           <w:bCs/>
           <w:color w:val="FF0000"/>
         </w:rPr>
-        <w:t>PUBLIC</w:t>
-      </w:r>
-      <w:r>
-        <w:rPr>
-          <w:b/>
-          <w:bCs/>
-          <w:color w:val="FF0000"/>
-        </w:rPr>
-        <w:t xml:space="preserve"> TELEPATHIC TWO-WAY AUDIO</w:t>
+        <w:t>PUBLIC TELEPATHIC THREE-WAY AUDIO</w:t>
       </w:r>
       <w:r>
         <w:rPr>
@@ -2937,15 +2857,103 @@
           <w:bCs/>
           <w:color w:val="FF0000"/>
         </w:rPr>
-        <w:t>PUBLIC</w:t>
-      </w:r>
-      <w:r>
-        <w:rPr>
-          <w:b/>
-          <w:bCs/>
-          <w:color w:val="FF0000"/>
-        </w:rPr>
-        <w:t xml:space="preserve"> TELEPATHIC TWO-WAY AUDIO STREAM</w:t>
+        <w:t>PUBLIC TELEPATHIC THREE-WAY AUDIO STREAM</w:t>
+      </w:r>
+      <w:r>
+        <w:rPr>
+          <w:b/>
+          <w:bCs/>
+        </w:rPr>
+        <w:t>;</w:t>
+      </w:r>
+    </w:p>
+    <w:p>
+      <w:pPr>
+        <w:ind w:left="360"/>
+        <w:jc w:val="both"/>
+        <w:rPr>
+          <w:b/>
+          <w:bCs/>
+        </w:rPr>
+      </w:pPr>
+      <w:r>
+        <w:tab/>
+      </w:r>
+      <w:r>
+        <w:rPr>
+          <w:u w:val="single"/>
+        </w:rPr>
+        <w:t>PREVENTION SECURITY SYSTEM</w:t>
+      </w:r>
+      <w:r>
+        <w:t>:</w:t>
+      </w:r>
+      <w:r>
+        <w:t xml:space="preserve"> </w:t>
+      </w:r>
+      <w:r>
+        <w:rPr>
+          <w:b/>
+          <w:bCs/>
+          <w:color w:val="FF0000"/>
+        </w:rPr>
+        <w:t xml:space="preserve">ANY </w:t>
+      </w:r>
+      <w:r>
+        <w:rPr>
+          <w:b/>
+          <w:bCs/>
+          <w:color w:val="FF0000"/>
+        </w:rPr>
+        <w:t>PUBLIC TELEPATHIC TWO-WAY AUDIO</w:t>
+      </w:r>
+      <w:r>
+        <w:rPr>
+          <w:b/>
+          <w:bCs/>
+        </w:rPr>
+        <w:t>;</w:t>
+      </w:r>
+    </w:p>
+    <w:p>
+      <w:pPr>
+        <w:ind w:left="360"/>
+        <w:jc w:val="both"/>
+        <w:rPr>
+          <w:b/>
+          <w:bCs/>
+        </w:rPr>
+      </w:pPr>
+      <w:r>
+        <w:tab/>
+      </w:r>
+      <w:r>
+        <w:rPr>
+          <w:u w:val="single"/>
+        </w:rPr>
+        <w:t>PREVENTION SECURITY SYSTEM</w:t>
+      </w:r>
+      <w:r>
+        <w:t>:</w:t>
+      </w:r>
+      <w:r>
+        <w:t xml:space="preserve"> </w:t>
+      </w:r>
+      <w:r>
+        <w:rPr>
+          <w:b/>
+          <w:bCs/>
+          <w:color w:val="FF0000"/>
+        </w:rPr>
+        <w:t xml:space="preserve">ANY </w:t>
+      </w:r>
+      <w:r>
+        <w:rPr>
+          <w:b/>
+          <w:bCs/>
+          <w:color w:val="FF0000"/>
+        </w:rPr>
+        <w:t>PUBLIC TELEPATHIC TWO-WAY AUDIO STREAM</w:t>
       </w:r>
       <w:r>
         <w:rPr>

</xml_diff>